<commit_message>
adds testing from week 10 to project unit file
</commit_message>
<xml_diff>
--- a/Project Unit.docx
+++ b/Project Unit.docx
@@ -14,19 +14,9 @@
       </w:r>
     </w:p>
     <w:p>
-      <w:proofErr w:type="spellStart"/>
-      <w:r>
-        <w:t>Contributers</w:t>
-      </w:r>
-      <w:proofErr w:type="spellEnd"/>
-      <w:r>
-        <w:t xml:space="preserve"> Page on </w:t>
-      </w:r>
-      <w:proofErr w:type="spellStart"/>
-      <w:r>
-        <w:t>Github</w:t>
-      </w:r>
-      <w:proofErr w:type="spellEnd"/>
+      <w:r>
+        <w:t>Contributers Page on Github</w:t>
+      </w:r>
     </w:p>
     <w:p>
       <w:r>
@@ -464,15 +454,7 @@
     </w:p>
     <w:p>
       <w:r>
-        <w:t xml:space="preserve">Two </w:t>
-      </w:r>
-      <w:proofErr w:type="gramStart"/>
-      <w:r>
-        <w:t>system</w:t>
-      </w:r>
-      <w:proofErr w:type="gramEnd"/>
-      <w:r>
-        <w:t xml:space="preserve"> Interaction Diagrams</w:t>
+        <w:t>Two system Interaction Diagrams</w:t>
       </w:r>
     </w:p>
     <w:p/>
@@ -523,8 +505,6 @@
           </wp:inline>
         </w:drawing>
       </w:r>
-      <w:bookmarkStart w:id="0" w:name="_GoBack"/>
-      <w:bookmarkEnd w:id="0"/>
     </w:p>
     <w:p/>
     <w:p>
@@ -540,200 +520,16 @@
     <w:p/>
     <w:p>
       <w:r>
-        <w:t>P9</w:t>
-      </w:r>
-    </w:p>
-    <w:p>
-      <w:r>
-        <w:t>Two algorithms</w:t>
-      </w:r>
-    </w:p>
-    <w:p/>
-    <w:p>
-      <w:r>
-        <w:t>P10</w:t>
-      </w:r>
-    </w:p>
-    <w:p>
-      <w:r>
-        <w:t xml:space="preserve">Example of </w:t>
-      </w:r>
-      <w:proofErr w:type="spellStart"/>
-      <w:r>
-        <w:t>pseudocode</w:t>
-      </w:r>
-      <w:proofErr w:type="spellEnd"/>
-    </w:p>
-    <w:p>
-      <w:r>
-        <w:rPr>
-          <w:noProof/>
-        </w:rPr>
+        <w:t>First Object Diagram</w:t>
+      </w:r>
+    </w:p>
+    <w:p>
+      <w:r>
         <w:drawing>
-          <wp:inline distT="0" distB="0" distL="0" distR="0" wp14:anchorId="0FB4A21B" wp14:editId="16A79901">
-            <wp:extent cx="5270500" cy="1572260"/>
-            <wp:effectExtent l="0" t="0" r="12700" b="2540"/>
-            <wp:docPr id="3" name="Picture 3"/>
-            <wp:cNvGraphicFramePr>
-              <a:graphicFrameLocks xmlns:a="http://schemas.openxmlformats.org/drawingml/2006/main" noChangeAspect="1"/>
-            </wp:cNvGraphicFramePr>
-            <a:graphic xmlns:a="http://schemas.openxmlformats.org/drawingml/2006/main">
-              <a:graphicData uri="http://schemas.openxmlformats.org/drawingml/2006/picture">
-                <pic:pic xmlns:pic="http://schemas.openxmlformats.org/drawingml/2006/picture">
-                  <pic:nvPicPr>
-                    <pic:cNvPr id="0" name="PSEUDOCODE.png"/>
-                    <pic:cNvPicPr/>
-                  </pic:nvPicPr>
-                  <pic:blipFill>
-                    <a:blip r:embed="rId13">
-                      <a:extLst>
-                        <a:ext uri="{28A0092B-C50C-407E-A947-70E740481C1C}">
-                          <a14:useLocalDpi xmlns:a14="http://schemas.microsoft.com/office/drawing/2010/main" val="0"/>
-                        </a:ext>
-                      </a:extLst>
-                    </a:blip>
-                    <a:stretch>
-                      <a:fillRect/>
-                    </a:stretch>
-                  </pic:blipFill>
-                  <pic:spPr>
-                    <a:xfrm>
-                      <a:off x="0" y="0"/>
-                      <a:ext cx="5270500" cy="1572260"/>
-                    </a:xfrm>
-                    <a:prstGeom prst="rect">
-                      <a:avLst/>
-                    </a:prstGeom>
-                  </pic:spPr>
-                </pic:pic>
-              </a:graphicData>
-            </a:graphic>
-          </wp:inline>
-        </w:drawing>
-      </w:r>
-    </w:p>
-    <w:p/>
-    <w:p/>
-    <w:p/>
-    <w:p/>
-    <w:p>
-      <w:r>
-        <w:t>P11</w:t>
-      </w:r>
-    </w:p>
-    <w:p>
-      <w:r>
-        <w:t xml:space="preserve">Project where I’ve worked alone and link to </w:t>
-      </w:r>
-      <w:proofErr w:type="spellStart"/>
-      <w:r>
-        <w:t>github</w:t>
-      </w:r>
-      <w:proofErr w:type="spellEnd"/>
-    </w:p>
-    <w:p>
-      <w:r>
-        <w:t xml:space="preserve">The </w:t>
-      </w:r>
-      <w:proofErr w:type="spellStart"/>
-      <w:r>
-        <w:t>Github</w:t>
-      </w:r>
-      <w:proofErr w:type="spellEnd"/>
-      <w:r>
-        <w:t xml:space="preserve"> link:</w:t>
-      </w:r>
-    </w:p>
-    <w:p>
-      <w:hyperlink r:id="rId14" w:history="1">
-        <w:r>
-          <w:rPr>
-            <w:rStyle w:val="Hyperlink"/>
-          </w:rPr>
-          <w:t>https://github.com/travisslack/Games-Console-Timeline</w:t>
-        </w:r>
-      </w:hyperlink>
-    </w:p>
-    <w:p/>
-    <w:p>
-      <w:r>
-        <w:t>The Screenshot</w:t>
-      </w:r>
-    </w:p>
-    <w:p>
-      <w:r>
-        <w:rPr>
-          <w:noProof/>
-        </w:rPr>
-        <w:drawing>
-          <wp:inline distT="0" distB="0" distL="0" distR="0" wp14:anchorId="491E722D" wp14:editId="4C08860E">
-            <wp:extent cx="5270500" cy="3423920"/>
-            <wp:effectExtent l="0" t="0" r="12700" b="5080"/>
-            <wp:docPr id="9" name="Picture 9"/>
-            <wp:cNvGraphicFramePr>
-              <a:graphicFrameLocks xmlns:a="http://schemas.openxmlformats.org/drawingml/2006/main" noChangeAspect="1"/>
-            </wp:cNvGraphicFramePr>
-            <a:graphic xmlns:a="http://schemas.openxmlformats.org/drawingml/2006/main">
-              <a:graphicData uri="http://schemas.openxmlformats.org/drawingml/2006/picture">
-                <pic:pic xmlns:pic="http://schemas.openxmlformats.org/drawingml/2006/picture">
-                  <pic:nvPicPr>
-                    <pic:cNvPr id="0" name="Console screenshot.png"/>
-                    <pic:cNvPicPr/>
-                  </pic:nvPicPr>
-                  <pic:blipFill>
-                    <a:blip r:embed="rId15">
-                      <a:extLst>
-                        <a:ext uri="{28A0092B-C50C-407E-A947-70E740481C1C}">
-                          <a14:useLocalDpi xmlns:a14="http://schemas.microsoft.com/office/drawing/2010/main" val="0"/>
-                        </a:ext>
-                      </a:extLst>
-                    </a:blip>
-                    <a:stretch>
-                      <a:fillRect/>
-                    </a:stretch>
-                  </pic:blipFill>
-                  <pic:spPr>
-                    <a:xfrm>
-                      <a:off x="0" y="0"/>
-                      <a:ext cx="5270500" cy="3423920"/>
-                    </a:xfrm>
-                    <a:prstGeom prst="rect">
-                      <a:avLst/>
-                    </a:prstGeom>
-                  </pic:spPr>
-                </pic:pic>
-              </a:graphicData>
-            </a:graphic>
-          </wp:inline>
-        </w:drawing>
-      </w:r>
-    </w:p>
-    <w:p/>
-    <w:p>
-      <w:r>
-        <w:t>P12</w:t>
-      </w:r>
-    </w:p>
-    <w:p>
-      <w:r>
-        <w:t>Screenshot of planning or different development stage</w:t>
-      </w:r>
-    </w:p>
-    <w:p>
-      <w:r>
-        <w:t>Class Diagram from first Ruby Project</w:t>
-      </w:r>
-    </w:p>
-    <w:p>
-      <w:r>
-        <w:rPr>
-          <w:noProof/>
-        </w:rPr>
-        <w:drawing>
-          <wp:inline distT="0" distB="0" distL="0" distR="0" wp14:anchorId="5673009E" wp14:editId="4DDCFA33">
+          <wp:inline distT="0" distB="0" distL="0" distR="0" wp14:anchorId="2C00F43F" wp14:editId="52D0BDAC">
             <wp:extent cx="5270500" cy="2898165"/>
             <wp:effectExtent l="0" t="0" r="0" b="0"/>
-            <wp:docPr id="11" name="Content Placeholder 3" descr="Class Diagrams.jpg"/>
+            <wp:docPr id="17" name="Content Placeholder 9" descr="Object 2.jpg"/>
             <wp:cNvGraphicFramePr>
               <a:graphicFrameLocks xmlns:a="http://schemas.openxmlformats.org/drawingml/2006/main" noGrp="1" noChangeAspect="1"/>
             </wp:cNvGraphicFramePr>
@@ -741,13 +537,13 @@
               <a:graphicData uri="http://schemas.openxmlformats.org/drawingml/2006/picture">
                 <pic:pic xmlns:pic="http://schemas.openxmlformats.org/drawingml/2006/picture">
                   <pic:nvPicPr>
-                    <pic:cNvPr id="4" name="Content Placeholder 3" descr="Class Diagrams.jpg"/>
+                    <pic:cNvPr id="10" name="Content Placeholder 9" descr="Object 2.jpg"/>
                     <pic:cNvPicPr>
                       <a:picLocks noGrp="1" noChangeAspect="1"/>
                     </pic:cNvPicPr>
                   </pic:nvPicPr>
                   <pic:blipFill>
-                    <a:blip r:embed="rId16">
+                    <a:blip r:embed="rId13">
                       <a:extLst>
                         <a:ext uri="{28A0092B-C50C-407E-A947-70E740481C1C}">
                           <a14:useLocalDpi xmlns:a14="http://schemas.microsoft.com/office/drawing/2010/main" val="0"/>
@@ -776,17 +572,286 @@
       </w:r>
     </w:p>
     <w:p/>
-    <w:p/>
-    <w:p/>
-    <w:p/>
-    <w:p>
-      <w:proofErr w:type="spellStart"/>
-      <w:r>
-        <w:t>Trello</w:t>
-      </w:r>
-      <w:proofErr w:type="spellEnd"/>
-      <w:r>
-        <w:t xml:space="preserve"> board from first project too</w:t>
+    <w:p>
+      <w:r>
+        <w:t>Second Object Diagram</w:t>
+      </w:r>
+    </w:p>
+    <w:p>
+      <w:r>
+        <w:rPr>
+          <w:noProof/>
+        </w:rPr>
+        <w:drawing>
+          <wp:inline distT="0" distB="0" distL="0" distR="0" wp14:anchorId="3D391776" wp14:editId="4157DE82">
+            <wp:extent cx="5270500" cy="3039745"/>
+            <wp:effectExtent l="0" t="0" r="12700" b="8255"/>
+            <wp:docPr id="18" name="Picture 18"/>
+            <wp:cNvGraphicFramePr>
+              <a:graphicFrameLocks xmlns:a="http://schemas.openxmlformats.org/drawingml/2006/main" noChangeAspect="1"/>
+            </wp:cNvGraphicFramePr>
+            <a:graphic xmlns:a="http://schemas.openxmlformats.org/drawingml/2006/main">
+              <a:graphicData uri="http://schemas.openxmlformats.org/drawingml/2006/picture">
+                <pic:pic xmlns:pic="http://schemas.openxmlformats.org/drawingml/2006/picture">
+                  <pic:nvPicPr>
+                    <pic:cNvPr id="0" name="Object diagram 1.png"/>
+                    <pic:cNvPicPr/>
+                  </pic:nvPicPr>
+                  <pic:blipFill>
+                    <a:blip r:embed="rId14">
+                      <a:extLst>
+                        <a:ext uri="{28A0092B-C50C-407E-A947-70E740481C1C}">
+                          <a14:useLocalDpi xmlns:a14="http://schemas.microsoft.com/office/drawing/2010/main" val="0"/>
+                        </a:ext>
+                      </a:extLst>
+                    </a:blip>
+                    <a:stretch>
+                      <a:fillRect/>
+                    </a:stretch>
+                  </pic:blipFill>
+                  <pic:spPr>
+                    <a:xfrm>
+                      <a:off x="0" y="0"/>
+                      <a:ext cx="5270500" cy="3039745"/>
+                    </a:xfrm>
+                    <a:prstGeom prst="rect">
+                      <a:avLst/>
+                    </a:prstGeom>
+                  </pic:spPr>
+                </pic:pic>
+              </a:graphicData>
+            </a:graphic>
+          </wp:inline>
+        </w:drawing>
+      </w:r>
+    </w:p>
+    <w:p/>
+    <w:p>
+      <w:r>
+        <w:t>P9</w:t>
+      </w:r>
+    </w:p>
+    <w:p>
+      <w:r>
+        <w:t>Two algorithms</w:t>
+      </w:r>
+    </w:p>
+    <w:p/>
+    <w:p>
+      <w:r>
+        <w:t>P10</w:t>
+      </w:r>
+    </w:p>
+    <w:p>
+      <w:r>
+        <w:t>Example of pseudocode</w:t>
+      </w:r>
+    </w:p>
+    <w:p>
+      <w:r>
+        <w:rPr>
+          <w:noProof/>
+        </w:rPr>
+        <w:drawing>
+          <wp:inline distT="0" distB="0" distL="0" distR="0" wp14:anchorId="0FB4A21B" wp14:editId="16A79901">
+            <wp:extent cx="5270500" cy="1572260"/>
+            <wp:effectExtent l="0" t="0" r="12700" b="2540"/>
+            <wp:docPr id="3" name="Picture 3"/>
+            <wp:cNvGraphicFramePr>
+              <a:graphicFrameLocks xmlns:a="http://schemas.openxmlformats.org/drawingml/2006/main" noChangeAspect="1"/>
+            </wp:cNvGraphicFramePr>
+            <a:graphic xmlns:a="http://schemas.openxmlformats.org/drawingml/2006/main">
+              <a:graphicData uri="http://schemas.openxmlformats.org/drawingml/2006/picture">
+                <pic:pic xmlns:pic="http://schemas.openxmlformats.org/drawingml/2006/picture">
+                  <pic:nvPicPr>
+                    <pic:cNvPr id="0" name="PSEUDOCODE.png"/>
+                    <pic:cNvPicPr/>
+                  </pic:nvPicPr>
+                  <pic:blipFill>
+                    <a:blip r:embed="rId15">
+                      <a:extLst>
+                        <a:ext uri="{28A0092B-C50C-407E-A947-70E740481C1C}">
+                          <a14:useLocalDpi xmlns:a14="http://schemas.microsoft.com/office/drawing/2010/main" val="0"/>
+                        </a:ext>
+                      </a:extLst>
+                    </a:blip>
+                    <a:stretch>
+                      <a:fillRect/>
+                    </a:stretch>
+                  </pic:blipFill>
+                  <pic:spPr>
+                    <a:xfrm>
+                      <a:off x="0" y="0"/>
+                      <a:ext cx="5270500" cy="1572260"/>
+                    </a:xfrm>
+                    <a:prstGeom prst="rect">
+                      <a:avLst/>
+                    </a:prstGeom>
+                  </pic:spPr>
+                </pic:pic>
+              </a:graphicData>
+            </a:graphic>
+          </wp:inline>
+        </w:drawing>
+      </w:r>
+    </w:p>
+    <w:p/>
+    <w:p/>
+    <w:p/>
+    <w:p/>
+    <w:p>
+      <w:r>
+        <w:t>P11</w:t>
+      </w:r>
+    </w:p>
+    <w:p>
+      <w:r>
+        <w:t>Project where I’ve worked alone and link to github</w:t>
+      </w:r>
+    </w:p>
+    <w:p>
+      <w:r>
+        <w:t>The Github link:</w:t>
+      </w:r>
+    </w:p>
+    <w:p>
+      <w:hyperlink r:id="rId16" w:history="1">
+        <w:r>
+          <w:rPr>
+            <w:rStyle w:val="Hyperlink"/>
+          </w:rPr>
+          <w:t>https://github.com/travisslack/Games-Console-Timeline</w:t>
+        </w:r>
+      </w:hyperlink>
+    </w:p>
+    <w:p/>
+    <w:p>
+      <w:r>
+        <w:t>The Screenshot</w:t>
+      </w:r>
+    </w:p>
+    <w:p>
+      <w:r>
+        <w:rPr>
+          <w:noProof/>
+        </w:rPr>
+        <w:drawing>
+          <wp:inline distT="0" distB="0" distL="0" distR="0" wp14:anchorId="491E722D" wp14:editId="4C08860E">
+            <wp:extent cx="5270500" cy="3423920"/>
+            <wp:effectExtent l="0" t="0" r="12700" b="5080"/>
+            <wp:docPr id="9" name="Picture 9"/>
+            <wp:cNvGraphicFramePr>
+              <a:graphicFrameLocks xmlns:a="http://schemas.openxmlformats.org/drawingml/2006/main" noChangeAspect="1"/>
+            </wp:cNvGraphicFramePr>
+            <a:graphic xmlns:a="http://schemas.openxmlformats.org/drawingml/2006/main">
+              <a:graphicData uri="http://schemas.openxmlformats.org/drawingml/2006/picture">
+                <pic:pic xmlns:pic="http://schemas.openxmlformats.org/drawingml/2006/picture">
+                  <pic:nvPicPr>
+                    <pic:cNvPr id="0" name="Console screenshot.png"/>
+                    <pic:cNvPicPr/>
+                  </pic:nvPicPr>
+                  <pic:blipFill>
+                    <a:blip r:embed="rId17">
+                      <a:extLst>
+                        <a:ext uri="{28A0092B-C50C-407E-A947-70E740481C1C}">
+                          <a14:useLocalDpi xmlns:a14="http://schemas.microsoft.com/office/drawing/2010/main" val="0"/>
+                        </a:ext>
+                      </a:extLst>
+                    </a:blip>
+                    <a:stretch>
+                      <a:fillRect/>
+                    </a:stretch>
+                  </pic:blipFill>
+                  <pic:spPr>
+                    <a:xfrm>
+                      <a:off x="0" y="0"/>
+                      <a:ext cx="5270500" cy="3423920"/>
+                    </a:xfrm>
+                    <a:prstGeom prst="rect">
+                      <a:avLst/>
+                    </a:prstGeom>
+                  </pic:spPr>
+                </pic:pic>
+              </a:graphicData>
+            </a:graphic>
+          </wp:inline>
+        </w:drawing>
+      </w:r>
+    </w:p>
+    <w:p/>
+    <w:p>
+      <w:r>
+        <w:t>P12</w:t>
+      </w:r>
+    </w:p>
+    <w:p>
+      <w:r>
+        <w:t>Screenshot of planning or different development stage</w:t>
+      </w:r>
+    </w:p>
+    <w:p>
+      <w:r>
+        <w:t>Class Diagram from first Ruby Project</w:t>
+      </w:r>
+    </w:p>
+    <w:p>
+      <w:r>
+        <w:rPr>
+          <w:noProof/>
+        </w:rPr>
+        <w:drawing>
+          <wp:inline distT="0" distB="0" distL="0" distR="0" wp14:anchorId="5673009E" wp14:editId="4DDCFA33">
+            <wp:extent cx="5270500" cy="2898165"/>
+            <wp:effectExtent l="0" t="0" r="0" b="0"/>
+            <wp:docPr id="11" name="Content Placeholder 3" descr="Class Diagrams.jpg"/>
+            <wp:cNvGraphicFramePr>
+              <a:graphicFrameLocks xmlns:a="http://schemas.openxmlformats.org/drawingml/2006/main" noGrp="1" noChangeAspect="1"/>
+            </wp:cNvGraphicFramePr>
+            <a:graphic xmlns:a="http://schemas.openxmlformats.org/drawingml/2006/main">
+              <a:graphicData uri="http://schemas.openxmlformats.org/drawingml/2006/picture">
+                <pic:pic xmlns:pic="http://schemas.openxmlformats.org/drawingml/2006/picture">
+                  <pic:nvPicPr>
+                    <pic:cNvPr id="4" name="Content Placeholder 3" descr="Class Diagrams.jpg"/>
+                    <pic:cNvPicPr>
+                      <a:picLocks noGrp="1" noChangeAspect="1"/>
+                    </pic:cNvPicPr>
+                  </pic:nvPicPr>
+                  <pic:blipFill>
+                    <a:blip r:embed="rId18">
+                      <a:extLst>
+                        <a:ext uri="{28A0092B-C50C-407E-A947-70E740481C1C}">
+                          <a14:useLocalDpi xmlns:a14="http://schemas.microsoft.com/office/drawing/2010/main" val="0"/>
+                        </a:ext>
+                      </a:extLst>
+                    </a:blip>
+                    <a:srcRect t="13318" b="13318"/>
+                    <a:stretch>
+                      <a:fillRect/>
+                    </a:stretch>
+                  </pic:blipFill>
+                  <pic:spPr>
+                    <a:xfrm>
+                      <a:off x="0" y="0"/>
+                      <a:ext cx="5270500" cy="2898165"/>
+                    </a:xfrm>
+                    <a:prstGeom prst="rect">
+                      <a:avLst/>
+                    </a:prstGeom>
+                  </pic:spPr>
+                </pic:pic>
+              </a:graphicData>
+            </a:graphic>
+          </wp:inline>
+        </w:drawing>
+      </w:r>
+    </w:p>
+    <w:p/>
+    <w:p/>
+    <w:p/>
+    <w:p/>
+    <w:p>
+      <w:r>
+        <w:t>Trello board from first project too</w:t>
       </w:r>
     </w:p>
     <w:p>
@@ -812,7 +877,7 @@
                     </pic:cNvPicPr>
                   </pic:nvPicPr>
                   <pic:blipFill>
-                    <a:blip r:embed="rId17">
+                    <a:blip r:embed="rId19">
                       <a:extLst>
                         <a:ext uri="{28A0092B-C50C-407E-A947-70E740481C1C}">
                           <a14:useLocalDpi xmlns:a14="http://schemas.microsoft.com/office/drawing/2010/main" val="0"/>
@@ -868,13 +933,8 @@
       </w:r>
     </w:p>
     <w:p>
-      <w:proofErr w:type="gramStart"/>
-      <w:r>
-        <w:t>User input being put in and also show</w:t>
-      </w:r>
-      <w:proofErr w:type="gramEnd"/>
-      <w:r>
-        <w:t xml:space="preserve"> it being saved</w:t>
+      <w:r>
+        <w:t>User input being put in and also show it being saved</w:t>
       </w:r>
     </w:p>
     <w:p/>
@@ -904,7 +964,7 @@
                     <pic:cNvPicPr/>
                   </pic:nvPicPr>
                   <pic:blipFill>
-                    <a:blip r:embed="rId18">
+                    <a:blip r:embed="rId20">
                       <a:extLst>
                         <a:ext uri="{28A0092B-C50C-407E-A947-70E740481C1C}">
                           <a14:useLocalDpi xmlns:a14="http://schemas.microsoft.com/office/drawing/2010/main" val="0"/>
@@ -958,7 +1018,7 @@
                     <pic:cNvPicPr/>
                   </pic:nvPicPr>
                   <pic:blipFill>
-                    <a:blip r:embed="rId19">
+                    <a:blip r:embed="rId21">
                       <a:extLst>
                         <a:ext uri="{28A0092B-C50C-407E-A947-70E740481C1C}">
                           <a14:useLocalDpi xmlns:a14="http://schemas.microsoft.com/office/drawing/2010/main" val="0"/>
@@ -987,6 +1047,7 @@
     </w:p>
     <w:p/>
     <w:p/>
+    <w:p/>
     <w:p>
       <w:r>
         <w:t>P14</w:t>
@@ -994,13 +1055,8 @@
     </w:p>
     <w:p>
       <w:r>
-        <w:t xml:space="preserve">Interaction with Data </w:t>
-      </w:r>
-      <w:proofErr w:type="spellStart"/>
-      <w:r>
-        <w:t>Persistance</w:t>
-      </w:r>
-      <w:proofErr w:type="spellEnd"/>
+        <w:t>Interaction with Data Persistance</w:t>
+      </w:r>
     </w:p>
     <w:p/>
     <w:p>
@@ -1045,7 +1101,7 @@
                     <pic:cNvPicPr/>
                   </pic:nvPicPr>
                   <pic:blipFill>
-                    <a:blip r:embed="rId20">
+                    <a:blip r:embed="rId22">
                       <a:extLst>
                         <a:ext uri="{28A0092B-C50C-407E-A947-70E740481C1C}">
                           <a14:useLocalDpi xmlns:a14="http://schemas.microsoft.com/office/drawing/2010/main" val="0"/>
@@ -1122,7 +1178,7 @@
                     <pic:cNvPicPr/>
                   </pic:nvPicPr>
                   <pic:blipFill>
-                    <a:blip r:embed="rId21">
+                    <a:blip r:embed="rId23">
                       <a:extLst>
                         <a:ext uri="{28A0092B-C50C-407E-A947-70E740481C1C}">
                           <a14:useLocalDpi xmlns:a14="http://schemas.microsoft.com/office/drawing/2010/main" val="0"/>
@@ -1150,6 +1206,25 @@
       </w:r>
     </w:p>
     <w:p/>
+    <w:p/>
+    <w:p/>
+    <w:p/>
+    <w:p/>
+    <w:p/>
+    <w:p/>
+    <w:p/>
+    <w:p/>
+    <w:p/>
+    <w:p/>
+    <w:p/>
+    <w:p/>
+    <w:p/>
+    <w:p/>
+    <w:p/>
+    <w:p/>
+    <w:p/>
+    <w:p/>
+    <w:p/>
     <w:p>
       <w:r>
         <w:t>P18</w:t>
@@ -1161,6 +1236,225 @@
       </w:r>
     </w:p>
     <w:p/>
+    <w:p>
+      <w:r>
+        <w:t>Example of Test Code –</w:t>
+      </w:r>
+    </w:p>
+    <w:p>
+      <w:r>
+        <w:rPr>
+          <w:noProof/>
+        </w:rPr>
+        <w:drawing>
+          <wp:inline distT="0" distB="0" distL="0" distR="0" wp14:anchorId="54635AF3" wp14:editId="18B74C56">
+            <wp:extent cx="3769764" cy="4281180"/>
+            <wp:effectExtent l="0" t="0" r="0" b="11430"/>
+            <wp:docPr id="19" name="Picture 19"/>
+            <wp:cNvGraphicFramePr>
+              <a:graphicFrameLocks xmlns:a="http://schemas.openxmlformats.org/drawingml/2006/main" noChangeAspect="1"/>
+            </wp:cNvGraphicFramePr>
+            <a:graphic xmlns:a="http://schemas.openxmlformats.org/drawingml/2006/main">
+              <a:graphicData uri="http://schemas.openxmlformats.org/drawingml/2006/picture">
+                <pic:pic xmlns:pic="http://schemas.openxmlformats.org/drawingml/2006/picture">
+                  <pic:nvPicPr>
+                    <pic:cNvPr id="0" name="Failing code.png"/>
+                    <pic:cNvPicPr/>
+                  </pic:nvPicPr>
+                  <pic:blipFill>
+                    <a:blip r:embed="rId24">
+                      <a:extLst>
+                        <a:ext uri="{28A0092B-C50C-407E-A947-70E740481C1C}">
+                          <a14:useLocalDpi xmlns:a14="http://schemas.microsoft.com/office/drawing/2010/main" val="0"/>
+                        </a:ext>
+                      </a:extLst>
+                    </a:blip>
+                    <a:stretch>
+                      <a:fillRect/>
+                    </a:stretch>
+                  </pic:blipFill>
+                  <pic:spPr>
+                    <a:xfrm>
+                      <a:off x="0" y="0"/>
+                      <a:ext cx="3769954" cy="4281395"/>
+                    </a:xfrm>
+                    <a:prstGeom prst="rect">
+                      <a:avLst/>
+                    </a:prstGeom>
+                  </pic:spPr>
+                </pic:pic>
+              </a:graphicData>
+            </a:graphic>
+          </wp:inline>
+        </w:drawing>
+      </w:r>
+      <w:r>
+        <w:t xml:space="preserve"> </w:t>
+      </w:r>
+    </w:p>
+    <w:p/>
+    <w:p>
+      <w:r>
+        <w:t>Test code failing to pass</w:t>
+      </w:r>
+    </w:p>
+    <w:p>
+      <w:r>
+        <w:rPr>
+          <w:noProof/>
+        </w:rPr>
+        <w:drawing>
+          <wp:inline distT="0" distB="0" distL="0" distR="0" wp14:anchorId="358A1731" wp14:editId="40BFA61D">
+            <wp:extent cx="4088130" cy="3314700"/>
+            <wp:effectExtent l="0" t="0" r="1270" b="12700"/>
+            <wp:docPr id="20" name="Picture 20"/>
+            <wp:cNvGraphicFramePr>
+              <a:graphicFrameLocks xmlns:a="http://schemas.openxmlformats.org/drawingml/2006/main" noChangeAspect="1"/>
+            </wp:cNvGraphicFramePr>
+            <a:graphic xmlns:a="http://schemas.openxmlformats.org/drawingml/2006/main">
+              <a:graphicData uri="http://schemas.openxmlformats.org/drawingml/2006/picture">
+                <pic:pic xmlns:pic="http://schemas.openxmlformats.org/drawingml/2006/picture">
+                  <pic:nvPicPr>
+                    <pic:cNvPr id="0" name="Failing Results.png"/>
+                    <pic:cNvPicPr/>
+                  </pic:nvPicPr>
+                  <pic:blipFill>
+                    <a:blip r:embed="rId25">
+                      <a:extLst>
+                        <a:ext uri="{28A0092B-C50C-407E-A947-70E740481C1C}">
+                          <a14:useLocalDpi xmlns:a14="http://schemas.microsoft.com/office/drawing/2010/main" val="0"/>
+                        </a:ext>
+                      </a:extLst>
+                    </a:blip>
+                    <a:stretch>
+                      <a:fillRect/>
+                    </a:stretch>
+                  </pic:blipFill>
+                  <pic:spPr>
+                    <a:xfrm>
+                      <a:off x="0" y="0"/>
+                      <a:ext cx="4088300" cy="3314838"/>
+                    </a:xfrm>
+                    <a:prstGeom prst="rect">
+                      <a:avLst/>
+                    </a:prstGeom>
+                  </pic:spPr>
+                </pic:pic>
+              </a:graphicData>
+            </a:graphic>
+          </wp:inline>
+        </w:drawing>
+      </w:r>
+    </w:p>
+    <w:p>
+      <w:r>
+        <w:t>Test code with errors fixed</w:t>
+      </w:r>
+    </w:p>
+    <w:p>
+      <w:r>
+        <w:rPr>
+          <w:noProof/>
+        </w:rPr>
+        <w:drawing>
+          <wp:inline distT="0" distB="0" distL="0" distR="0" wp14:anchorId="375F9B60" wp14:editId="59F6FEEC">
+            <wp:extent cx="4433131" cy="5421238"/>
+            <wp:effectExtent l="0" t="0" r="12065" b="0"/>
+            <wp:docPr id="21" name="Picture 21"/>
+            <wp:cNvGraphicFramePr>
+              <a:graphicFrameLocks xmlns:a="http://schemas.openxmlformats.org/drawingml/2006/main" noChangeAspect="1"/>
+            </wp:cNvGraphicFramePr>
+            <a:graphic xmlns:a="http://schemas.openxmlformats.org/drawingml/2006/main">
+              <a:graphicData uri="http://schemas.openxmlformats.org/drawingml/2006/picture">
+                <pic:pic xmlns:pic="http://schemas.openxmlformats.org/drawingml/2006/picture">
+                  <pic:nvPicPr>
+                    <pic:cNvPr id="0" name="Passing Code.png"/>
+                    <pic:cNvPicPr/>
+                  </pic:nvPicPr>
+                  <pic:blipFill>
+                    <a:blip r:embed="rId26">
+                      <a:extLst>
+                        <a:ext uri="{28A0092B-C50C-407E-A947-70E740481C1C}">
+                          <a14:useLocalDpi xmlns:a14="http://schemas.microsoft.com/office/drawing/2010/main" val="0"/>
+                        </a:ext>
+                      </a:extLst>
+                    </a:blip>
+                    <a:stretch>
+                      <a:fillRect/>
+                    </a:stretch>
+                  </pic:blipFill>
+                  <pic:spPr>
+                    <a:xfrm>
+                      <a:off x="0" y="0"/>
+                      <a:ext cx="4433131" cy="5421238"/>
+                    </a:xfrm>
+                    <a:prstGeom prst="rect">
+                      <a:avLst/>
+                    </a:prstGeom>
+                  </pic:spPr>
+                </pic:pic>
+              </a:graphicData>
+            </a:graphic>
+          </wp:inline>
+        </w:drawing>
+      </w:r>
+    </w:p>
+    <w:p/>
+    <w:p>
+      <w:r>
+        <w:t>Passing test results now fixed</w:t>
+      </w:r>
+    </w:p>
+    <w:p>
+      <w:r>
+        <w:rPr>
+          <w:noProof/>
+        </w:rPr>
+        <w:drawing>
+          <wp:inline distT="0" distB="0" distL="0" distR="0" wp14:anchorId="0DD5874F" wp14:editId="51E7271D">
+            <wp:extent cx="3647054" cy="2743200"/>
+            <wp:effectExtent l="0" t="0" r="10795" b="0"/>
+            <wp:docPr id="22" name="Picture 22"/>
+            <wp:cNvGraphicFramePr>
+              <a:graphicFrameLocks xmlns:a="http://schemas.openxmlformats.org/drawingml/2006/main" noChangeAspect="1"/>
+            </wp:cNvGraphicFramePr>
+            <a:graphic xmlns:a="http://schemas.openxmlformats.org/drawingml/2006/main">
+              <a:graphicData uri="http://schemas.openxmlformats.org/drawingml/2006/picture">
+                <pic:pic xmlns:pic="http://schemas.openxmlformats.org/drawingml/2006/picture">
+                  <pic:nvPicPr>
+                    <pic:cNvPr id="0" name="Passing Results.png"/>
+                    <pic:cNvPicPr/>
+                  </pic:nvPicPr>
+                  <pic:blipFill>
+                    <a:blip r:embed="rId27">
+                      <a:extLst>
+                        <a:ext uri="{28A0092B-C50C-407E-A947-70E740481C1C}">
+                          <a14:useLocalDpi xmlns:a14="http://schemas.microsoft.com/office/drawing/2010/main" val="0"/>
+                        </a:ext>
+                      </a:extLst>
+                    </a:blip>
+                    <a:stretch>
+                      <a:fillRect/>
+                    </a:stretch>
+                  </pic:blipFill>
+                  <pic:spPr>
+                    <a:xfrm>
+                      <a:off x="0" y="0"/>
+                      <a:ext cx="3647393" cy="2743455"/>
+                    </a:xfrm>
+                    <a:prstGeom prst="rect">
+                      <a:avLst/>
+                    </a:prstGeom>
+                  </pic:spPr>
+                </pic:pic>
+              </a:graphicData>
+            </a:graphic>
+          </wp:inline>
+        </w:drawing>
+      </w:r>
+      <w:bookmarkStart w:id="0" w:name="_GoBack"/>
+      <w:bookmarkEnd w:id="0"/>
+    </w:p>
     <w:sectPr>
       <w:pgSz w:w="11900" w:h="16840"/>
       <w:pgMar w:top="1440" w:right="1800" w:bottom="1440" w:left="1800" w:header="708" w:footer="708" w:gutter="0"/>
@@ -1330,7 +1624,6 @@
   <w:style w:type="character" w:default="1" w:styleId="DefaultParagraphFont">
     <w:name w:val="Default Paragraph Font"/>
     <w:uiPriority w:val="1"/>
-    <w:semiHidden/>
     <w:unhideWhenUsed/>
   </w:style>
   <w:style w:type="table" w:default="1" w:styleId="TableNormal">
@@ -1554,7 +1847,6 @@
   <w:style w:type="character" w:default="1" w:styleId="DefaultParagraphFont">
     <w:name w:val="Default Paragraph Font"/>
     <w:uiPriority w:val="1"/>
-    <w:semiHidden/>
     <w:unhideWhenUsed/>
   </w:style>
   <w:style w:type="table" w:default="1" w:styleId="TableNormal">

</xml_diff>

<commit_message>
adds two basic algorithms to project unit file
</commit_message>
<xml_diff>
--- a/Project Unit.docx
+++ b/Project Unit.docx
@@ -626,6 +626,14 @@
       </w:r>
     </w:p>
     <w:p/>
+    <w:p/>
+    <w:p/>
+    <w:p/>
+    <w:p/>
+    <w:p/>
+    <w:p/>
+    <w:p/>
+    <w:p/>
     <w:p>
       <w:r>
         <w:t>P9</w:t>
@@ -636,6 +644,117 @@
         <w:t>Two algorithms</w:t>
       </w:r>
     </w:p>
+    <w:p/>
+    <w:p>
+      <w:r>
+        <w:t>The first algorithm is looping through the array list of enclosures and finding if there is any space by checking the animalCount() to the size of the enclosure</w:t>
+      </w:r>
+    </w:p>
+    <w:p>
+      <w:r>
+        <w:rPr>
+          <w:noProof/>
+        </w:rPr>
+        <w:drawing>
+          <wp:inline distT="0" distB="0" distL="0" distR="0" wp14:anchorId="5201FDC9" wp14:editId="303E24AE">
+            <wp:extent cx="5270500" cy="1651000"/>
+            <wp:effectExtent l="0" t="0" r="12700" b="0"/>
+            <wp:docPr id="24" name="Picture 24"/>
+            <wp:cNvGraphicFramePr>
+              <a:graphicFrameLocks xmlns:a="http://schemas.openxmlformats.org/drawingml/2006/main" noChangeAspect="1"/>
+            </wp:cNvGraphicFramePr>
+            <a:graphic xmlns:a="http://schemas.openxmlformats.org/drawingml/2006/main">
+              <a:graphicData uri="http://schemas.openxmlformats.org/drawingml/2006/picture">
+                <pic:pic xmlns:pic="http://schemas.openxmlformats.org/drawingml/2006/picture">
+                  <pic:nvPicPr>
+                    <pic:cNvPr id="0" name="Algorithm 1.png"/>
+                    <pic:cNvPicPr/>
+                  </pic:nvPicPr>
+                  <pic:blipFill>
+                    <a:blip r:embed="rId15">
+                      <a:extLst>
+                        <a:ext uri="{28A0092B-C50C-407E-A947-70E740481C1C}">
+                          <a14:useLocalDpi xmlns:a14="http://schemas.microsoft.com/office/drawing/2010/main" val="0"/>
+                        </a:ext>
+                      </a:extLst>
+                    </a:blip>
+                    <a:stretch>
+                      <a:fillRect/>
+                    </a:stretch>
+                  </pic:blipFill>
+                  <pic:spPr>
+                    <a:xfrm>
+                      <a:off x="0" y="0"/>
+                      <a:ext cx="5270500" cy="1651000"/>
+                    </a:xfrm>
+                    <a:prstGeom prst="rect">
+                      <a:avLst/>
+                    </a:prstGeom>
+                  </pic:spPr>
+                </pic:pic>
+              </a:graphicData>
+            </a:graphic>
+          </wp:inline>
+        </w:drawing>
+      </w:r>
+    </w:p>
+    <w:p/>
+    <w:p>
+      <w:r>
+        <w:t>The second algorithm will then house the available animal in the right enclosure if it is the right animal to enclosure</w:t>
+      </w:r>
+      <w:bookmarkStart w:id="0" w:name="_GoBack"/>
+      <w:bookmarkEnd w:id="0"/>
+    </w:p>
+    <w:p>
+      <w:r>
+        <w:rPr>
+          <w:noProof/>
+        </w:rPr>
+        <w:drawing>
+          <wp:inline distT="0" distB="0" distL="0" distR="0" wp14:anchorId="2E9186F0" wp14:editId="58CB0390">
+            <wp:extent cx="5270500" cy="1240790"/>
+            <wp:effectExtent l="0" t="0" r="12700" b="3810"/>
+            <wp:docPr id="25" name="Picture 25"/>
+            <wp:cNvGraphicFramePr>
+              <a:graphicFrameLocks xmlns:a="http://schemas.openxmlformats.org/drawingml/2006/main" noChangeAspect="1"/>
+            </wp:cNvGraphicFramePr>
+            <a:graphic xmlns:a="http://schemas.openxmlformats.org/drawingml/2006/main">
+              <a:graphicData uri="http://schemas.openxmlformats.org/drawingml/2006/picture">
+                <pic:pic xmlns:pic="http://schemas.openxmlformats.org/drawingml/2006/picture">
+                  <pic:nvPicPr>
+                    <pic:cNvPr id="0" name="Algorithm 2.png"/>
+                    <pic:cNvPicPr/>
+                  </pic:nvPicPr>
+                  <pic:blipFill>
+                    <a:blip r:embed="rId16">
+                      <a:extLst>
+                        <a:ext uri="{28A0092B-C50C-407E-A947-70E740481C1C}">
+                          <a14:useLocalDpi xmlns:a14="http://schemas.microsoft.com/office/drawing/2010/main" val="0"/>
+                        </a:ext>
+                      </a:extLst>
+                    </a:blip>
+                    <a:stretch>
+                      <a:fillRect/>
+                    </a:stretch>
+                  </pic:blipFill>
+                  <pic:spPr>
+                    <a:xfrm>
+                      <a:off x="0" y="0"/>
+                      <a:ext cx="5270500" cy="1240790"/>
+                    </a:xfrm>
+                    <a:prstGeom prst="rect">
+                      <a:avLst/>
+                    </a:prstGeom>
+                  </pic:spPr>
+                </pic:pic>
+              </a:graphicData>
+            </a:graphic>
+          </wp:inline>
+        </w:drawing>
+      </w:r>
+    </w:p>
+    <w:p/>
     <w:p/>
     <w:p>
       <w:r>
@@ -668,7 +787,7 @@
                     <pic:cNvPicPr/>
                   </pic:nvPicPr>
                   <pic:blipFill>
-                    <a:blip r:embed="rId15">
+                    <a:blip r:embed="rId17">
                       <a:extLst>
                         <a:ext uri="{28A0092B-C50C-407E-A947-70E740481C1C}">
                           <a14:useLocalDpi xmlns:a14="http://schemas.microsoft.com/office/drawing/2010/main" val="0"/>
@@ -715,7 +834,7 @@
       </w:r>
     </w:p>
     <w:p>
-      <w:hyperlink r:id="rId16" w:history="1">
+      <w:hyperlink r:id="rId18" w:history="1">
         <w:r>
           <w:rPr>
             <w:rStyle w:val="Hyperlink"/>
@@ -751,7 +870,7 @@
                     <pic:cNvPicPr/>
                   </pic:nvPicPr>
                   <pic:blipFill>
-                    <a:blip r:embed="rId17">
+                    <a:blip r:embed="rId19">
                       <a:extLst>
                         <a:ext uri="{28A0092B-C50C-407E-A947-70E740481C1C}">
                           <a14:useLocalDpi xmlns:a14="http://schemas.microsoft.com/office/drawing/2010/main" val="0"/>
@@ -817,7 +936,7 @@
                     </pic:cNvPicPr>
                   </pic:nvPicPr>
                   <pic:blipFill>
-                    <a:blip r:embed="rId18">
+                    <a:blip r:embed="rId20">
                       <a:extLst>
                         <a:ext uri="{28A0092B-C50C-407E-A947-70E740481C1C}">
                           <a14:useLocalDpi xmlns:a14="http://schemas.microsoft.com/office/drawing/2010/main" val="0"/>
@@ -877,7 +996,7 @@
                     </pic:cNvPicPr>
                   </pic:nvPicPr>
                   <pic:blipFill>
-                    <a:blip r:embed="rId19">
+                    <a:blip r:embed="rId21">
                       <a:extLst>
                         <a:ext uri="{28A0092B-C50C-407E-A947-70E740481C1C}">
                           <a14:useLocalDpi xmlns:a14="http://schemas.microsoft.com/office/drawing/2010/main" val="0"/>
@@ -964,7 +1083,7 @@
                     <pic:cNvPicPr/>
                   </pic:nvPicPr>
                   <pic:blipFill>
-                    <a:blip r:embed="rId20">
+                    <a:blip r:embed="rId22">
                       <a:extLst>
                         <a:ext uri="{28A0092B-C50C-407E-A947-70E740481C1C}">
                           <a14:useLocalDpi xmlns:a14="http://schemas.microsoft.com/office/drawing/2010/main" val="0"/>
@@ -1018,7 +1137,7 @@
                     <pic:cNvPicPr/>
                   </pic:nvPicPr>
                   <pic:blipFill>
-                    <a:blip r:embed="rId21">
+                    <a:blip r:embed="rId23">
                       <a:extLst>
                         <a:ext uri="{28A0092B-C50C-407E-A947-70E740481C1C}">
                           <a14:useLocalDpi xmlns:a14="http://schemas.microsoft.com/office/drawing/2010/main" val="0"/>
@@ -1101,7 +1220,7 @@
                     <pic:cNvPicPr/>
                   </pic:nvPicPr>
                   <pic:blipFill>
-                    <a:blip r:embed="rId22">
+                    <a:blip r:embed="rId24">
                       <a:extLst>
                         <a:ext uri="{28A0092B-C50C-407E-A947-70E740481C1C}">
                           <a14:useLocalDpi xmlns:a14="http://schemas.microsoft.com/office/drawing/2010/main" val="0"/>
@@ -1178,7 +1297,7 @@
                     <pic:cNvPicPr/>
                   </pic:nvPicPr>
                   <pic:blipFill>
-                    <a:blip r:embed="rId23">
+                    <a:blip r:embed="rId25">
                       <a:extLst>
                         <a:ext uri="{28A0092B-C50C-407E-A947-70E740481C1C}">
                           <a14:useLocalDpi xmlns:a14="http://schemas.microsoft.com/office/drawing/2010/main" val="0"/>
@@ -1262,7 +1381,7 @@
                     <pic:cNvPicPr/>
                   </pic:nvPicPr>
                   <pic:blipFill>
-                    <a:blip r:embed="rId24">
+                    <a:blip r:embed="rId26">
                       <a:extLst>
                         <a:ext uri="{28A0092B-C50C-407E-A947-70E740481C1C}">
                           <a14:useLocalDpi xmlns:a14="http://schemas.microsoft.com/office/drawing/2010/main" val="0"/>
@@ -1319,7 +1438,7 @@
                     <pic:cNvPicPr/>
                   </pic:nvPicPr>
                   <pic:blipFill>
-                    <a:blip r:embed="rId25">
+                    <a:blip r:embed="rId27">
                       <a:extLst>
                         <a:ext uri="{28A0092B-C50C-407E-A947-70E740481C1C}">
                           <a14:useLocalDpi xmlns:a14="http://schemas.microsoft.com/office/drawing/2010/main" val="0"/>
@@ -1372,7 +1491,7 @@
                     <pic:cNvPicPr/>
                   </pic:nvPicPr>
                   <pic:blipFill>
-                    <a:blip r:embed="rId26">
+                    <a:blip r:embed="rId28">
                       <a:extLst>
                         <a:ext uri="{28A0092B-C50C-407E-A947-70E740481C1C}">
                           <a14:useLocalDpi xmlns:a14="http://schemas.microsoft.com/office/drawing/2010/main" val="0"/>
@@ -1426,7 +1545,7 @@
                     <pic:cNvPicPr/>
                   </pic:nvPicPr>
                   <pic:blipFill>
-                    <a:blip r:embed="rId27">
+                    <a:blip r:embed="rId29">
                       <a:extLst>
                         <a:ext uri="{28A0092B-C50C-407E-A947-70E740481C1C}">
                           <a14:useLocalDpi xmlns:a14="http://schemas.microsoft.com/office/drawing/2010/main" val="0"/>
@@ -1452,9 +1571,9 @@
           </wp:inline>
         </w:drawing>
       </w:r>
-      <w:bookmarkStart w:id="0" w:name="_GoBack"/>
-      <w:bookmarkEnd w:id="0"/>
-    </w:p>
+    </w:p>
+    <w:p/>
+    <w:p/>
     <w:sectPr>
       <w:pgSz w:w="11900" w:h="16840"/>
       <w:pgMar w:top="1440" w:right="1800" w:bottom="1440" w:left="1800" w:header="708" w:footer="708" w:gutter="0"/>

</xml_diff>